<commit_message>
Word format added to web test materials
</commit_message>
<xml_diff>
--- a/built/LaTeXtoPDFandMathJax-2.docx
+++ b/built/LaTeXtoPDFandMathJax-2.docx
@@ -308,6 +308,23 @@
     </w:p>
     <w:p>
       <w:pPr>
+        <w:pStyle w:val="Compact"/>
+        <w:numPr>
+          <w:numId w:val="1001"/>
+          <w:ilvl w:val="0"/>
+        </w:numPr>
+      </w:pPr>
+      <w:hyperlink r:id="rId28">
+        <w:r>
+          <w:rPr>
+            <w:rStyle w:val="Hyperlink"/>
+          </w:rPr>
+          <w:t xml:space="preserve">Accessible Word document</w:t>
+        </w:r>
+      </w:hyperlink>
+    </w:p>
+    <w:p>
+      <w:pPr>
         <w:pStyle w:val="FirstParagraph"/>
       </w:pPr>
       <w:r>
@@ -324,8 +341,8 @@
       <w:pPr>
         <w:pStyle w:val="Heading3"/>
       </w:pPr>
-      <w:bookmarkStart w:id="28" w:name="the-scalar-product"/>
-      <w:bookmarkEnd w:id="28"/>
+      <w:bookmarkStart w:id="29" w:name="the-scalar-product"/>
+      <w:bookmarkEnd w:id="29"/>
       <w:r>
         <w:t xml:space="preserve">1</w:t>
       </w:r>
@@ -418,7 +435,7 @@
                     </pic:cNvPicPr>
                   </pic:nvPicPr>
                   <pic:blipFill>
-                    <a:blip r:embed="rId29"/>
+                    <a:blip r:embed="rId30"/>
                     <a:stretch>
                       <a:fillRect/>
                     </a:stretch>
@@ -1556,8 +1573,8 @@
       <w:pPr>
         <w:pStyle w:val="Heading4"/>
       </w:pPr>
-      <w:bookmarkStart w:id="30" w:name="vectors-in-cartesian-form"/>
-      <w:bookmarkEnd w:id="30"/>
+      <w:bookmarkStart w:id="31" w:name="vectors-in-cartesian-form"/>
+      <w:bookmarkEnd w:id="31"/>
       <w:r>
         <w:t xml:space="preserve">1.1</w:t>
       </w:r>
@@ -2221,7 +2238,7 @@
                     </pic:cNvPicPr>
                   </pic:nvPicPr>
                   <pic:blipFill>
-                    <a:blip r:embed="rId31"/>
+                    <a:blip r:embed="rId32"/>
                     <a:stretch>
                       <a:fillRect/>
                     </a:stretch>
@@ -4339,8 +4356,8 @@
       <w:pPr>
         <w:pStyle w:val="Heading3"/>
       </w:pPr>
-      <w:bookmarkStart w:id="32" w:name="using-matlab"/>
-      <w:bookmarkEnd w:id="32"/>
+      <w:bookmarkStart w:id="33" w:name="using-matlab"/>
+      <w:bookmarkEnd w:id="33"/>
       <w:r>
         <w:t xml:space="preserve">2</w:t>
       </w:r>
@@ -4859,7 +4876,7 @@
     </w:lvl>
   </w:abstractNum>
   <w:abstractNum w:abstractNumId="990">
-    <w:nsid w:val="481ac2ae"/>
+    <w:nsid w:val="af576be6"/>
     <w:multiLevelType w:val="multilevel"/>
     <w:lvl w:ilvl="0">
       <w:numFmt w:val="bullet"/>
@@ -4940,7 +4957,7 @@
     </w:lvl>
   </w:abstractNum>
   <w:abstractNum w:abstractNumId="991">
-    <w:nsid w:val="80f909a8"/>
+    <w:nsid w:val="8d06cb2c"/>
     <w:multiLevelType w:val="multilevel"/>
     <w:lvl w:ilvl="0">
       <w:numFmt w:val="bullet"/>

</xml_diff>